<commit_message>
try to reduce gpu memory usage
</commit_message>
<xml_diff>
--- a/lab4/DL_LAB4_311511043_李承翰.docx
+++ b/lab4/DL_LAB4_311511043_李承翰.docx
@@ -17,7 +17,6 @@
         </w:rPr>
         <w:t>Lab</w:t>
       </w:r>
-      <w:proofErr w:type="gramStart"/>
       <w:r>
         <w:rPr>
           <w:rFonts w:hint="eastAsia"/>
@@ -31,15 +30,7 @@
           <w:sz w:val="32"/>
           <w:szCs w:val="28"/>
         </w:rPr>
-        <w:t xml:space="preserve"> :</w:t>
-      </w:r>
-      <w:proofErr w:type="gramEnd"/>
-      <w:r>
-        <w:rPr>
-          <w:sz w:val="32"/>
-          <w:szCs w:val="28"/>
-        </w:rPr>
-        <w:t xml:space="preserve"> </w:t>
+        <w:t xml:space="preserve"> : </w:t>
       </w:r>
       <w:r>
         <w:rPr>
@@ -197,21 +188,7 @@
         <w:rPr>
           <w:rFonts w:hint="eastAsia"/>
         </w:rPr>
-        <w:t xml:space="preserve">latent </w:t>
-      </w:r>
-      <w:proofErr w:type="spellStart"/>
-      <w:r>
-        <w:rPr>
-          <w:rFonts w:hint="eastAsia"/>
-        </w:rPr>
-        <w:t>variale</w:t>
-      </w:r>
-      <w:proofErr w:type="spellEnd"/>
-      <w:r>
-        <w:rPr>
-          <w:rFonts w:hint="eastAsia"/>
-        </w:rPr>
-        <w:t xml:space="preserve"> </w:t>
+        <w:t xml:space="preserve">latent variale </w:t>
       </w:r>
       <w:r>
         <w:rPr>
@@ -281,7 +258,6 @@
       <w:pPr>
         <w:ind w:firstLineChars="295" w:firstLine="708"/>
       </w:pPr>
-      <w:proofErr w:type="spellStart"/>
       <w:r>
         <w:rPr>
           <w:rFonts w:hint="eastAsia"/>
@@ -291,7 +267,6 @@
       <w:r>
         <w:t>utoEncoder</w:t>
       </w:r>
-      <w:proofErr w:type="spellEnd"/>
       <w:r>
         <w:rPr>
           <w:rFonts w:hint="eastAsia"/>
@@ -341,36 +316,14 @@
         <w:rPr>
           <w:rFonts w:hint="eastAsia"/>
         </w:rPr>
-        <w:t>將輸入</w:t>
-      </w:r>
-      <w:proofErr w:type="gramStart"/>
-      <w:r>
-        <w:rPr>
-          <w:rFonts w:hint="eastAsia"/>
-        </w:rPr>
-        <w:t>進行降維處理</w:t>
-      </w:r>
-      <w:proofErr w:type="gramEnd"/>
-      <w:r>
-        <w:rPr>
-          <w:rFonts w:hint="eastAsia"/>
-        </w:rPr>
-        <w:t>之後得到</w:t>
-      </w:r>
-      <w:r>
-        <w:rPr>
-          <w:rFonts w:hint="eastAsia"/>
-        </w:rPr>
-        <w:t xml:space="preserve">latent </w:t>
-      </w:r>
-      <w:proofErr w:type="spellStart"/>
-      <w:r>
-        <w:rPr>
-          <w:rFonts w:hint="eastAsia"/>
-        </w:rPr>
-        <w:t>variale</w:t>
-      </w:r>
-      <w:proofErr w:type="spellEnd"/>
+        <w:t>將輸入進行降維處理之後得到</w:t>
+      </w:r>
+      <w:r>
+        <w:rPr>
+          <w:rFonts w:hint="eastAsia"/>
+        </w:rPr>
+        <w:t>latent variale</w:t>
+      </w:r>
       <w:r>
         <w:rPr>
           <w:rFonts w:hint="eastAsia"/>
@@ -549,15 +502,7 @@
         <w:t>，也就是</w:t>
       </w:r>
       <w:r>
-        <w:t>p(x) = p(</w:t>
-      </w:r>
-      <w:proofErr w:type="spellStart"/>
-      <w:r>
-        <w:t>x|c</w:t>
-      </w:r>
-      <w:proofErr w:type="spellEnd"/>
-      <w:r>
-        <w:t>)</w:t>
+        <w:t>p(x) = p(x|c)</w:t>
       </w:r>
       <w:r>
         <w:rPr>
@@ -699,19 +644,7 @@
                     <w:rPr>
                       <w:rFonts w:ascii="Cambria Math" w:hAnsi="Cambria Math"/>
                     </w:rPr>
-                    <m:t>z,c</m:t>
-                  </m:r>
-                  <m:r>
-                    <w:rPr>
-                      <w:rFonts w:ascii="Cambria Math" w:hAnsi="Cambria Math"/>
-                    </w:rPr>
-                    <m:t>;</m:t>
-                  </m:r>
-                  <m:r>
-                    <w:rPr>
-                      <w:rFonts w:ascii="Cambria Math" w:hAnsi="Cambria Math"/>
-                    </w:rPr>
-                    <m:t>θ</m:t>
+                    <m:t>z,c;θ</m:t>
                   </m:r>
                 </m:e>
               </m:d>
@@ -754,9 +687,6 @@
       <w:pPr>
         <w:pStyle w:val="a3"/>
         <w:ind w:leftChars="0" w:left="0" w:firstLine="567"/>
-        <w:rPr>
-          <w:rFonts w:hint="eastAsia"/>
-        </w:rPr>
       </w:pPr>
       <w:r>
         <w:rPr>
@@ -780,21 +710,7 @@
         <w:rPr>
           <w:rFonts w:hint="eastAsia"/>
         </w:rPr>
-        <w:t>有無限</w:t>
-      </w:r>
-      <w:proofErr w:type="gramStart"/>
-      <w:r>
-        <w:rPr>
-          <w:rFonts w:hint="eastAsia"/>
-        </w:rPr>
-        <w:t>多種，</w:t>
-      </w:r>
-      <w:proofErr w:type="gramEnd"/>
-      <w:r>
-        <w:rPr>
-          <w:rFonts w:hint="eastAsia"/>
-        </w:rPr>
-        <w:t>我們沒有辦法利用</w:t>
+        <w:t>有無限多種，我們沒有辦法利用</w:t>
       </w:r>
       <w:r>
         <w:rPr>
@@ -876,19 +792,7 @@
                 <w:rPr>
                   <w:rFonts w:ascii="Cambria Math" w:hAnsi="Cambria Math"/>
                 </w:rPr>
-                <m:t>X</m:t>
-              </m:r>
-              <m:r>
-                <w:rPr>
-                  <w:rFonts w:ascii="Cambria Math" w:hAnsi="Cambria Math"/>
-                </w:rPr>
-                <m:t>,</m:t>
-              </m:r>
-              <m:r>
-                <w:rPr>
-                  <w:rFonts w:ascii="Cambria Math" w:hAnsi="Cambria Math"/>
-                </w:rPr>
-                <m:t>Z</m:t>
+                <m:t>X,Z</m:t>
               </m:r>
             </m:e>
             <m:e>
@@ -960,19 +864,7 @@
                 <w:rPr>
                   <w:rFonts w:ascii="Cambria Math" w:hAnsi="Cambria Math"/>
                 </w:rPr>
-                <m:t>X</m:t>
-              </m:r>
-              <m:r>
-                <w:rPr>
-                  <w:rFonts w:ascii="Cambria Math" w:hAnsi="Cambria Math"/>
-                </w:rPr>
-                <m:t>,c;</m:t>
-              </m:r>
-              <m:r>
-                <w:rPr>
-                  <w:rFonts w:ascii="Cambria Math" w:hAnsi="Cambria Math"/>
-                </w:rPr>
-                <m:t>θ</m:t>
+                <m:t>X,c;θ</m:t>
               </m:r>
             </m:e>
           </m:d>
@@ -992,16 +884,8 @@
         <w:rPr>
           <w:rFonts w:hint="eastAsia"/>
         </w:rPr>
-        <w:t>對</w:t>
-      </w:r>
-      <w:proofErr w:type="gramStart"/>
-      <w:r>
-        <w:rPr>
-          <w:rFonts w:hint="eastAsia"/>
-        </w:rPr>
-        <w:t>兩邊同取</w:t>
-      </w:r>
-      <w:proofErr w:type="gramEnd"/>
+        <w:t>對兩邊同取</w:t>
+      </w:r>
       <w:r>
         <w:rPr>
           <w:rFonts w:hint="eastAsia"/>
@@ -1062,19 +946,7 @@
                   <w:rPr>
                     <w:rFonts w:ascii="Cambria Math" w:hAnsi="Cambria Math"/>
                   </w:rPr>
-                  <m:t>X</m:t>
-                </m:r>
-                <m:r>
-                  <w:rPr>
-                    <w:rFonts w:ascii="Cambria Math" w:hAnsi="Cambria Math"/>
-                  </w:rPr>
-                  <m:t>,</m:t>
-                </m:r>
-                <m:r>
-                  <w:rPr>
-                    <w:rFonts w:ascii="Cambria Math" w:hAnsi="Cambria Math"/>
-                  </w:rPr>
-                  <m:t>Z</m:t>
+                  <m:t>X,Z</m:t>
                 </m:r>
               </m:e>
               <m:e>
@@ -1082,13 +954,7 @@
                   <w:rPr>
                     <w:rFonts w:ascii="Cambria Math" w:hAnsi="Cambria Math"/>
                   </w:rPr>
-                  <m:t>c;</m:t>
-                </m:r>
-                <m:r>
-                  <w:rPr>
-                    <w:rFonts w:ascii="Cambria Math" w:hAnsi="Cambria Math"/>
-                  </w:rPr>
-                  <m:t>θ</m:t>
+                  <m:t>c;θ</m:t>
                 </m:r>
               </m:e>
             </m:d>
@@ -1122,13 +988,7 @@
               <w:rPr>
                 <w:rFonts w:ascii="Cambria Math" w:hAnsi="Cambria Math"/>
               </w:rPr>
-              <m:t>c;</m:t>
-            </m:r>
-            <m:r>
-              <w:rPr>
-                <w:rFonts w:ascii="Cambria Math" w:hAnsi="Cambria Math"/>
-              </w:rPr>
-              <m:t>θ</m:t>
+              <m:t>c;θ</m:t>
             </m:r>
           </m:e>
         </m:d>
@@ -1160,19 +1020,7 @@
               <w:rPr>
                 <w:rFonts w:ascii="Cambria Math" w:hAnsi="Cambria Math"/>
               </w:rPr>
-              <m:t>X</m:t>
-            </m:r>
-            <m:r>
-              <w:rPr>
-                <w:rFonts w:ascii="Cambria Math" w:hAnsi="Cambria Math"/>
-              </w:rPr>
-              <m:t>,c;</m:t>
-            </m:r>
-            <m:r>
-              <w:rPr>
-                <w:rFonts w:ascii="Cambria Math" w:hAnsi="Cambria Math"/>
-              </w:rPr>
-              <m:t>θ</m:t>
+              <m:t>X,c;θ</m:t>
             </m:r>
           </m:e>
         </m:d>
@@ -1265,19 +1113,7 @@
               <w:rPr>
                 <w:rFonts w:ascii="Cambria Math" w:hAnsi="Cambria Math"/>
               </w:rPr>
-              <m:t>X</m:t>
-            </m:r>
-            <m:r>
-              <w:rPr>
-                <w:rFonts w:ascii="Cambria Math" w:hAnsi="Cambria Math"/>
-              </w:rPr>
-              <m:t>,</m:t>
-            </m:r>
-            <m:r>
-              <w:rPr>
-                <w:rFonts w:ascii="Cambria Math" w:hAnsi="Cambria Math"/>
-              </w:rPr>
-              <m:t>Z</m:t>
+              <m:t>X,Z</m:t>
             </m:r>
           </m:e>
           <m:e>
@@ -1293,13 +1129,7 @@
           <w:rPr>
             <w:rFonts w:ascii="Cambria Math" w:hAnsi="Cambria Math"/>
           </w:rPr>
-          <m:t>-</m:t>
-        </m:r>
-        <m:r>
-          <w:rPr>
-            <w:rFonts w:ascii="Cambria Math" w:hAnsi="Cambria Math"/>
-          </w:rPr>
-          <m:t>logp</m:t>
+          <m:t>-logp</m:t>
         </m:r>
         <m:d>
           <m:dPr>
@@ -1323,13 +1153,7 @@
               <w:rPr>
                 <w:rFonts w:ascii="Cambria Math" w:hAnsi="Cambria Math"/>
               </w:rPr>
-              <m:t>X</m:t>
-            </m:r>
-            <m:r>
-              <w:rPr>
-                <w:rFonts w:ascii="Cambria Math" w:hAnsi="Cambria Math"/>
-              </w:rPr>
-              <m:t>,c;θ</m:t>
+              <m:t>X,c;θ</m:t>
             </m:r>
           </m:e>
         </m:d>
@@ -1395,358 +1219,9 @@
     <w:p>
       <w:pPr>
         <w:ind w:leftChars="-177" w:hangingChars="177" w:hanging="425"/>
-        <w:rPr>
-          <w:rFonts w:hint="eastAsia"/>
-        </w:rPr>
       </w:pPr>
       <w:r>
         <w:tab/>
-      </w:r>
-      <m:oMath>
-        <m:nary>
-          <m:naryPr>
-            <m:limLoc m:val="undOvr"/>
-            <m:subHide m:val="1"/>
-            <m:supHide m:val="1"/>
-            <m:ctrlPr>
-              <w:rPr>
-                <w:rFonts w:ascii="Cambria Math" w:hAnsi="Cambria Math"/>
-                <w:i/>
-              </w:rPr>
-            </m:ctrlPr>
-          </m:naryPr>
-          <m:sub/>
-          <m:sup/>
-          <m:e>
-            <m:r>
-              <w:rPr>
-                <w:rFonts w:ascii="Cambria Math" w:hAnsi="Cambria Math"/>
-              </w:rPr>
-              <m:t>q</m:t>
-            </m:r>
-            <m:d>
-              <m:dPr>
-                <m:ctrlPr>
-                  <w:rPr>
-                    <w:rFonts w:ascii="Cambria Math" w:hAnsi="Cambria Math"/>
-                    <w:i/>
-                  </w:rPr>
-                </m:ctrlPr>
-              </m:dPr>
-              <m:e>
-                <m:r>
-                  <w:rPr>
-                    <w:rFonts w:ascii="Cambria Math" w:hAnsi="Cambria Math"/>
-                  </w:rPr>
-                  <m:t>Z</m:t>
-                </m:r>
-              </m:e>
-            </m:d>
-            <m:r>
-              <w:rPr>
-                <w:rFonts w:ascii="Cambria Math" w:hAnsi="Cambria Math"/>
-              </w:rPr>
-              <m:t>log</m:t>
-            </m:r>
-            <m:r>
-              <w:rPr>
-                <w:rFonts w:ascii="Cambria Math" w:hAnsi="Cambria Math"/>
-              </w:rPr>
-              <m:t>p</m:t>
-            </m:r>
-            <m:d>
-              <m:dPr>
-                <m:ctrlPr>
-                  <w:rPr>
-                    <w:rFonts w:ascii="Cambria Math" w:hAnsi="Cambria Math"/>
-                    <w:i/>
-                  </w:rPr>
-                </m:ctrlPr>
-              </m:dPr>
-              <m:e>
-                <m:r>
-                  <w:rPr>
-                    <w:rFonts w:ascii="Cambria Math" w:hAnsi="Cambria Math"/>
-                  </w:rPr>
-                  <m:t>X</m:t>
-                </m:r>
-              </m:e>
-              <m:e>
-                <m:r>
-                  <w:rPr>
-                    <w:rFonts w:ascii="Cambria Math" w:hAnsi="Cambria Math"/>
-                  </w:rPr>
-                  <m:t>c</m:t>
-                </m:r>
-                <m:r>
-                  <w:rPr>
-                    <w:rFonts w:ascii="Cambria Math" w:hAnsi="Cambria Math"/>
-                  </w:rPr>
-                  <m:t>;</m:t>
-                </m:r>
-                <m:r>
-                  <w:rPr>
-                    <w:rFonts w:ascii="Cambria Math" w:hAnsi="Cambria Math"/>
-                  </w:rPr>
-                  <m:t>θ</m:t>
-                </m:r>
-              </m:e>
-            </m:d>
-            <m:r>
-              <w:rPr>
-                <w:rFonts w:ascii="Cambria Math" w:hAnsi="Cambria Math"/>
-              </w:rPr>
-              <m:t>d</m:t>
-            </m:r>
-            <m:r>
-              <w:rPr>
-                <w:rFonts w:ascii="Cambria Math" w:hAnsi="Cambria Math"/>
-              </w:rPr>
-              <m:t>Z</m:t>
-            </m:r>
-            <m:r>
-              <w:rPr>
-                <w:rFonts w:ascii="Cambria Math" w:hAnsi="Cambria Math"/>
-              </w:rPr>
-              <m:t xml:space="preserve">= </m:t>
-            </m:r>
-            <m:nary>
-              <m:naryPr>
-                <m:limLoc m:val="undOvr"/>
-                <m:subHide m:val="1"/>
-                <m:supHide m:val="1"/>
-                <m:ctrlPr>
-                  <w:rPr>
-                    <w:rFonts w:ascii="Cambria Math" w:hAnsi="Cambria Math"/>
-                    <w:i/>
-                  </w:rPr>
-                </m:ctrlPr>
-              </m:naryPr>
-              <m:sub/>
-              <m:sup/>
-              <m:e>
-                <m:r>
-                  <w:rPr>
-                    <w:rFonts w:ascii="Cambria Math" w:hAnsi="Cambria Math"/>
-                  </w:rPr>
-                  <m:t>q</m:t>
-                </m:r>
-                <m:d>
-                  <m:dPr>
-                    <m:ctrlPr>
-                      <w:rPr>
-                        <w:rFonts w:ascii="Cambria Math" w:hAnsi="Cambria Math"/>
-                        <w:i/>
-                      </w:rPr>
-                    </m:ctrlPr>
-                  </m:dPr>
-                  <m:e>
-                    <m:r>
-                      <w:rPr>
-                        <w:rFonts w:ascii="Cambria Math" w:hAnsi="Cambria Math"/>
-                      </w:rPr>
-                      <m:t>Z</m:t>
-                    </m:r>
-                  </m:e>
-                </m:d>
-                <m:r>
-                  <w:rPr>
-                    <w:rFonts w:ascii="Cambria Math" w:hAnsi="Cambria Math"/>
-                  </w:rPr>
-                  <m:t>log</m:t>
-                </m:r>
-                <m:r>
-                  <w:rPr>
-                    <w:rFonts w:ascii="Cambria Math" w:hAnsi="Cambria Math"/>
-                  </w:rPr>
-                  <m:t>p</m:t>
-                </m:r>
-                <m:d>
-                  <m:dPr>
-                    <m:ctrlPr>
-                      <w:rPr>
-                        <w:rFonts w:ascii="Cambria Math" w:hAnsi="Cambria Math"/>
-                        <w:i/>
-                      </w:rPr>
-                    </m:ctrlPr>
-                  </m:dPr>
-                  <m:e>
-                    <m:r>
-                      <w:rPr>
-                        <w:rFonts w:ascii="Cambria Math" w:hAnsi="Cambria Math"/>
-                      </w:rPr>
-                      <m:t>X</m:t>
-                    </m:r>
-                    <m:r>
-                      <w:rPr>
-                        <w:rFonts w:ascii="Cambria Math" w:hAnsi="Cambria Math"/>
-                      </w:rPr>
-                      <m:t>,</m:t>
-                    </m:r>
-                    <m:r>
-                      <w:rPr>
-                        <w:rFonts w:ascii="Cambria Math" w:hAnsi="Cambria Math"/>
-                      </w:rPr>
-                      <m:t>Z</m:t>
-                    </m:r>
-                  </m:e>
-                  <m:e>
-                    <m:r>
-                      <w:rPr>
-                        <w:rFonts w:ascii="Cambria Math" w:hAnsi="Cambria Math"/>
-                      </w:rPr>
-                      <m:t>c</m:t>
-                    </m:r>
-                    <m:r>
-                      <w:rPr>
-                        <w:rFonts w:ascii="Cambria Math" w:hAnsi="Cambria Math"/>
-                      </w:rPr>
-                      <m:t>;</m:t>
-                    </m:r>
-                    <m:r>
-                      <w:rPr>
-                        <w:rFonts w:ascii="Cambria Math" w:hAnsi="Cambria Math"/>
-                      </w:rPr>
-                      <m:t>θ</m:t>
-                    </m:r>
-                  </m:e>
-                </m:d>
-                <m:r>
-                  <w:rPr>
-                    <w:rFonts w:ascii="Cambria Math" w:hAnsi="Cambria Math"/>
-                  </w:rPr>
-                  <m:t>d</m:t>
-                </m:r>
-                <m:r>
-                  <w:rPr>
-                    <w:rFonts w:ascii="Cambria Math" w:hAnsi="Cambria Math"/>
-                  </w:rPr>
-                  <m:t>Z</m:t>
-                </m:r>
-                <m:r>
-                  <w:rPr>
-                    <w:rFonts w:ascii="Cambria Math" w:hAnsi="Cambria Math"/>
-                  </w:rPr>
-                  <m:t xml:space="preserve">- </m:t>
-                </m:r>
-                <m:nary>
-                  <m:naryPr>
-                    <m:limLoc m:val="undOvr"/>
-                    <m:subHide m:val="1"/>
-                    <m:supHide m:val="1"/>
-                    <m:ctrlPr>
-                      <w:rPr>
-                        <w:rFonts w:ascii="Cambria Math" w:hAnsi="Cambria Math"/>
-                        <w:i/>
-                      </w:rPr>
-                    </m:ctrlPr>
-                  </m:naryPr>
-                  <m:sub/>
-                  <m:sup/>
-                  <m:e>
-                    <m:r>
-                      <w:rPr>
-                        <w:rFonts w:ascii="Cambria Math" w:hAnsi="Cambria Math"/>
-                      </w:rPr>
-                      <m:t>q(</m:t>
-                    </m:r>
-                    <m:r>
-                      <w:rPr>
-                        <w:rFonts w:ascii="Cambria Math" w:hAnsi="Cambria Math"/>
-                      </w:rPr>
-                      <m:t>Z</m:t>
-                    </m:r>
-                    <m:r>
-                      <w:rPr>
-                        <w:rFonts w:ascii="Cambria Math" w:hAnsi="Cambria Math"/>
-                      </w:rPr>
-                      <m:t>)</m:t>
-                    </m:r>
-                    <m:r>
-                      <w:rPr>
-                        <w:rFonts w:ascii="Cambria Math" w:hAnsi="Cambria Math"/>
-                      </w:rPr>
-                      <m:t>log</m:t>
-                    </m:r>
-                    <m:r>
-                      <w:rPr>
-                        <w:rFonts w:ascii="Cambria Math" w:hAnsi="Cambria Math"/>
-                      </w:rPr>
-                      <m:t>p</m:t>
-                    </m:r>
-                    <m:d>
-                      <m:dPr>
-                        <m:ctrlPr>
-                          <w:rPr>
-                            <w:rFonts w:ascii="Cambria Math" w:hAnsi="Cambria Math"/>
-                            <w:i/>
-                          </w:rPr>
-                        </m:ctrlPr>
-                      </m:dPr>
-                      <m:e>
-                        <m:r>
-                          <w:rPr>
-                            <w:rFonts w:ascii="Cambria Math" w:hAnsi="Cambria Math"/>
-                          </w:rPr>
-                          <m:t>Z</m:t>
-                        </m:r>
-                      </m:e>
-                      <m:e>
-                        <m:r>
-                          <w:rPr>
-                            <w:rFonts w:ascii="Cambria Math" w:hAnsi="Cambria Math"/>
-                          </w:rPr>
-                          <m:t>X</m:t>
-                        </m:r>
-                        <m:r>
-                          <w:rPr>
-                            <w:rFonts w:ascii="Cambria Math" w:hAnsi="Cambria Math"/>
-                          </w:rPr>
-                          <m:t>,c</m:t>
-                        </m:r>
-                        <m:r>
-                          <w:rPr>
-                            <w:rFonts w:ascii="Cambria Math" w:hAnsi="Cambria Math"/>
-                          </w:rPr>
-                          <m:t>;</m:t>
-                        </m:r>
-                        <m:r>
-                          <w:rPr>
-                            <w:rFonts w:ascii="Cambria Math" w:hAnsi="Cambria Math"/>
-                          </w:rPr>
-                          <m:t>θ</m:t>
-                        </m:r>
-                      </m:e>
-                    </m:d>
-                    <m:r>
-                      <w:rPr>
-                        <w:rFonts w:ascii="Cambria Math" w:hAnsi="Cambria Math"/>
-                      </w:rPr>
-                      <m:t>d</m:t>
-                    </m:r>
-                    <m:r>
-                      <w:rPr>
-                        <w:rFonts w:ascii="Cambria Math" w:hAnsi="Cambria Math"/>
-                      </w:rPr>
-                      <m:t>Z</m:t>
-                    </m:r>
-                  </m:e>
-                </m:nary>
-              </m:e>
-            </m:nary>
-          </m:e>
-        </m:nary>
-      </m:oMath>
-    </w:p>
-    <w:p>
-      <w:pPr>
-        <w:rPr>
-          <w:rFonts w:hint="eastAsia"/>
-        </w:rPr>
-      </w:pPr>
-      <w:r>
-        <w:tab/>
-        <w:t xml:space="preserve">  = </w:t>
       </w:r>
       <m:oMath>
         <m:nary>
@@ -1810,18 +1285,6 @@
                   </w:rPr>
                   <m:t>X</m:t>
                 </m:r>
-                <m:r>
-                  <w:rPr>
-                    <w:rFonts w:ascii="Cambria Math" w:hAnsi="Cambria Math"/>
-                  </w:rPr>
-                  <m:t>,</m:t>
-                </m:r>
-                <m:r>
-                  <w:rPr>
-                    <w:rFonts w:ascii="Cambria Math" w:hAnsi="Cambria Math"/>
-                  </w:rPr>
-                  <m:t>Z</m:t>
-                </m:r>
               </m:e>
               <m:e>
                 <m:r>
@@ -1836,19 +1299,7 @@
               <w:rPr>
                 <w:rFonts w:ascii="Cambria Math" w:hAnsi="Cambria Math"/>
               </w:rPr>
-              <m:t>d</m:t>
-            </m:r>
-            <m:r>
-              <w:rPr>
-                <w:rFonts w:ascii="Cambria Math" w:hAnsi="Cambria Math"/>
-              </w:rPr>
-              <m:t>Z</m:t>
-            </m:r>
-            <m:r>
-              <w:rPr>
-                <w:rFonts w:ascii="Cambria Math" w:hAnsi="Cambria Math"/>
-              </w:rPr>
-              <m:t xml:space="preserve"> - </m:t>
+              <m:t xml:space="preserve">dZ= </m:t>
             </m:r>
             <m:nary>
               <m:naryPr>
@@ -1893,13 +1344,228 @@
                   <w:rPr>
                     <w:rFonts w:ascii="Cambria Math" w:hAnsi="Cambria Math"/>
                   </w:rPr>
-                  <m:t>log</m:t>
+                  <m:t>logp</m:t>
                 </m:r>
+                <m:d>
+                  <m:dPr>
+                    <m:ctrlPr>
+                      <w:rPr>
+                        <w:rFonts w:ascii="Cambria Math" w:hAnsi="Cambria Math"/>
+                        <w:i/>
+                      </w:rPr>
+                    </m:ctrlPr>
+                  </m:dPr>
+                  <m:e>
+                    <m:r>
+                      <w:rPr>
+                        <w:rFonts w:ascii="Cambria Math" w:hAnsi="Cambria Math"/>
+                      </w:rPr>
+                      <m:t>X,Z</m:t>
+                    </m:r>
+                  </m:e>
+                  <m:e>
+                    <m:r>
+                      <w:rPr>
+                        <w:rFonts w:ascii="Cambria Math" w:hAnsi="Cambria Math"/>
+                      </w:rPr>
+                      <m:t>c;θ</m:t>
+                    </m:r>
+                  </m:e>
+                </m:d>
+                <m:r>
+                  <w:rPr>
+                    <w:rFonts w:ascii="Cambria Math" w:hAnsi="Cambria Math"/>
+                  </w:rPr>
+                  <m:t xml:space="preserve">dZ- </m:t>
+                </m:r>
+                <m:nary>
+                  <m:naryPr>
+                    <m:limLoc m:val="undOvr"/>
+                    <m:subHide m:val="1"/>
+                    <m:supHide m:val="1"/>
+                    <m:ctrlPr>
+                      <w:rPr>
+                        <w:rFonts w:ascii="Cambria Math" w:hAnsi="Cambria Math"/>
+                        <w:i/>
+                      </w:rPr>
+                    </m:ctrlPr>
+                  </m:naryPr>
+                  <m:sub/>
+                  <m:sup/>
+                  <m:e>
+                    <m:r>
+                      <w:rPr>
+                        <w:rFonts w:ascii="Cambria Math" w:hAnsi="Cambria Math"/>
+                      </w:rPr>
+                      <m:t>q(Z)logp</m:t>
+                    </m:r>
+                    <m:d>
+                      <m:dPr>
+                        <m:ctrlPr>
+                          <w:rPr>
+                            <w:rFonts w:ascii="Cambria Math" w:hAnsi="Cambria Math"/>
+                            <w:i/>
+                          </w:rPr>
+                        </m:ctrlPr>
+                      </m:dPr>
+                      <m:e>
+                        <m:r>
+                          <w:rPr>
+                            <w:rFonts w:ascii="Cambria Math" w:hAnsi="Cambria Math"/>
+                          </w:rPr>
+                          <m:t>Z</m:t>
+                        </m:r>
+                      </m:e>
+                      <m:e>
+                        <m:r>
+                          <w:rPr>
+                            <w:rFonts w:ascii="Cambria Math" w:hAnsi="Cambria Math"/>
+                          </w:rPr>
+                          <m:t>X,c;θ</m:t>
+                        </m:r>
+                      </m:e>
+                    </m:d>
+                    <m:r>
+                      <w:rPr>
+                        <w:rFonts w:ascii="Cambria Math" w:hAnsi="Cambria Math"/>
+                      </w:rPr>
+                      <m:t>dZ</m:t>
+                    </m:r>
+                  </m:e>
+                </m:nary>
+              </m:e>
+            </m:nary>
+          </m:e>
+        </m:nary>
+      </m:oMath>
+    </w:p>
+    <w:p>
+      <w:r>
+        <w:tab/>
+        <w:t xml:space="preserve">  = </w:t>
+      </w:r>
+      <m:oMath>
+        <m:nary>
+          <m:naryPr>
+            <m:limLoc m:val="undOvr"/>
+            <m:subHide m:val="1"/>
+            <m:supHide m:val="1"/>
+            <m:ctrlPr>
+              <w:rPr>
+                <w:rFonts w:ascii="Cambria Math" w:hAnsi="Cambria Math"/>
+                <w:i/>
+              </w:rPr>
+            </m:ctrlPr>
+          </m:naryPr>
+          <m:sub/>
+          <m:sup/>
+          <m:e>
+            <m:r>
+              <w:rPr>
+                <w:rFonts w:ascii="Cambria Math" w:hAnsi="Cambria Math"/>
+              </w:rPr>
+              <m:t>q</m:t>
+            </m:r>
+            <m:d>
+              <m:dPr>
+                <m:ctrlPr>
+                  <w:rPr>
+                    <w:rFonts w:ascii="Cambria Math" w:hAnsi="Cambria Math"/>
+                    <w:i/>
+                  </w:rPr>
+                </m:ctrlPr>
+              </m:dPr>
+              <m:e>
+                <m:r>
+                  <w:rPr>
+                    <w:rFonts w:ascii="Cambria Math" w:hAnsi="Cambria Math"/>
+                  </w:rPr>
+                  <m:t>Z</m:t>
+                </m:r>
+              </m:e>
+            </m:d>
+            <m:r>
+              <w:rPr>
+                <w:rFonts w:ascii="Cambria Math" w:hAnsi="Cambria Math"/>
+              </w:rPr>
+              <m:t>logp</m:t>
+            </m:r>
+            <m:d>
+              <m:dPr>
+                <m:ctrlPr>
+                  <w:rPr>
+                    <w:rFonts w:ascii="Cambria Math" w:hAnsi="Cambria Math"/>
+                    <w:i/>
+                  </w:rPr>
+                </m:ctrlPr>
+              </m:dPr>
+              <m:e>
+                <m:r>
+                  <w:rPr>
+                    <w:rFonts w:ascii="Cambria Math" w:hAnsi="Cambria Math"/>
+                  </w:rPr>
+                  <m:t>X,Z</m:t>
+                </m:r>
+              </m:e>
+              <m:e>
+                <m:r>
+                  <w:rPr>
+                    <w:rFonts w:ascii="Cambria Math" w:hAnsi="Cambria Math"/>
+                  </w:rPr>
+                  <m:t>c;θ</m:t>
+                </m:r>
+              </m:e>
+            </m:d>
+            <m:r>
+              <w:rPr>
+                <w:rFonts w:ascii="Cambria Math" w:hAnsi="Cambria Math"/>
+              </w:rPr>
+              <m:t xml:space="preserve">dZ - </m:t>
+            </m:r>
+            <m:nary>
+              <m:naryPr>
+                <m:limLoc m:val="undOvr"/>
+                <m:subHide m:val="1"/>
+                <m:supHide m:val="1"/>
+                <m:ctrlPr>
+                  <w:rPr>
+                    <w:rFonts w:ascii="Cambria Math" w:hAnsi="Cambria Math"/>
+                    <w:i/>
+                  </w:rPr>
+                </m:ctrlPr>
+              </m:naryPr>
+              <m:sub/>
+              <m:sup/>
+              <m:e>
                 <m:r>
                   <w:rPr>
                     <w:rFonts w:ascii="Cambria Math" w:hAnsi="Cambria Math"/>
                   </w:rPr>
                   <m:t>q</m:t>
+                </m:r>
+                <m:d>
+                  <m:dPr>
+                    <m:ctrlPr>
+                      <w:rPr>
+                        <w:rFonts w:ascii="Cambria Math" w:hAnsi="Cambria Math"/>
+                        <w:i/>
+                      </w:rPr>
+                    </m:ctrlPr>
+                  </m:dPr>
+                  <m:e>
+                    <m:r>
+                      <w:rPr>
+                        <w:rFonts w:ascii="Cambria Math" w:hAnsi="Cambria Math"/>
+                      </w:rPr>
+                      <m:t>Z</m:t>
+                    </m:r>
+                  </m:e>
+                </m:d>
+                <m:r>
+                  <w:rPr>
+                    <w:rFonts w:ascii="Cambria Math" w:hAnsi="Cambria Math"/>
+                  </w:rPr>
+                  <m:t>logq</m:t>
                 </m:r>
                 <m:d>
                   <m:dPr>
@@ -1931,25 +1597,7 @@
                   <w:rPr>
                     <w:rFonts w:ascii="Cambria Math" w:hAnsi="Cambria Math"/>
                   </w:rPr>
-                  <m:t>d</m:t>
-                </m:r>
-                <m:r>
-                  <w:rPr>
-                    <w:rFonts w:ascii="Cambria Math" w:hAnsi="Cambria Math"/>
-                  </w:rPr>
-                  <m:t>Z</m:t>
-                </m:r>
-                <m:r>
-                  <w:rPr>
-                    <w:rFonts w:ascii="Cambria Math" w:hAnsi="Cambria Math"/>
-                  </w:rPr>
-                  <m:t xml:space="preserve">   +                               </m:t>
-                </m:r>
-                <m:r>
-                  <w:rPr>
-                    <w:rFonts w:ascii="Cambria Math" w:hAnsi="Cambria Math"/>
-                  </w:rPr>
-                  <m:t xml:space="preserve"> </m:t>
+                  <m:t xml:space="preserve">dZ   +                                </m:t>
                 </m:r>
                 <m:nary>
                   <m:naryPr>
@@ -1994,13 +1642,7 @@
                       <w:rPr>
                         <w:rFonts w:ascii="Cambria Math" w:hAnsi="Cambria Math"/>
                       </w:rPr>
-                      <m:t>log</m:t>
-                    </m:r>
-                    <m:r>
-                      <w:rPr>
-                        <w:rFonts w:ascii="Cambria Math" w:hAnsi="Cambria Math"/>
-                      </w:rPr>
-                      <m:t>q</m:t>
+                      <m:t>logq</m:t>
                     </m:r>
                     <m:d>
                       <m:dPr>
@@ -2032,13 +1674,7 @@
                       <w:rPr>
                         <w:rFonts w:ascii="Cambria Math" w:hAnsi="Cambria Math"/>
                       </w:rPr>
-                      <m:t>d</m:t>
-                    </m:r>
-                    <m:r>
-                      <w:rPr>
-                        <w:rFonts w:ascii="Cambria Math" w:hAnsi="Cambria Math"/>
-                      </w:rPr>
-                      <m:t>Z</m:t>
+                      <m:t>dZ</m:t>
                     </m:r>
                   </m:e>
                 </m:nary>
@@ -2048,13 +1684,7 @@
               <w:rPr>
                 <w:rFonts w:ascii="Cambria Math" w:hAnsi="Cambria Math"/>
               </w:rPr>
-              <m:t xml:space="preserve">   </m:t>
-            </m:r>
-            <m:r>
-              <w:rPr>
-                <w:rFonts w:ascii="Cambria Math" w:hAnsi="Cambria Math"/>
-              </w:rPr>
-              <m:t xml:space="preserve">- </m:t>
+              <m:t xml:space="preserve">   - </m:t>
             </m:r>
             <m:nary>
               <m:naryPr>
@@ -2123,13 +1753,7 @@
                       <w:rPr>
                         <w:rFonts w:ascii="Cambria Math" w:hAnsi="Cambria Math"/>
                       </w:rPr>
-                      <m:t>X</m:t>
-                    </m:r>
-                    <m:r>
-                      <w:rPr>
-                        <w:rFonts w:ascii="Cambria Math" w:hAnsi="Cambria Math"/>
-                      </w:rPr>
-                      <m:t>,c;θ</m:t>
+                      <m:t>X,c;θ</m:t>
                     </m:r>
                   </m:e>
                 </m:d>
@@ -2137,13 +1761,7 @@
                   <w:rPr>
                     <w:rFonts w:ascii="Cambria Math" w:hAnsi="Cambria Math"/>
                   </w:rPr>
-                  <m:t>d</m:t>
-                </m:r>
-                <m:r>
-                  <w:rPr>
-                    <w:rFonts w:ascii="Cambria Math" w:hAnsi="Cambria Math"/>
-                  </w:rPr>
-                  <m:t>Z</m:t>
+                  <m:t>dZ</m:t>
                 </m:r>
               </m:e>
             </m:nary>
@@ -2246,13 +1864,7 @@
           <w:rPr>
             <w:rFonts w:ascii="Cambria Math" w:hAnsi="Cambria Math"/>
           </w:rPr>
-          <m:t xml:space="preserve"> </m:t>
-        </m:r>
-        <m:r>
-          <w:rPr>
-            <w:rFonts w:ascii="Cambria Math" w:hAnsi="Cambria Math"/>
-          </w:rPr>
-          <m:t xml:space="preserve">  - </m:t>
+          <m:t xml:space="preserve">   - </m:t>
         </m:r>
         <m:nary>
           <m:naryPr>
@@ -2347,14 +1959,8 @@
         <w:t>Z</w:t>
       </w:r>
       <w:r>
-        <w:t>)||</w:t>
-      </w:r>
-      <w:proofErr w:type="gramStart"/>
-      <w:r>
-        <w:t>p(</w:t>
-      </w:r>
-      <w:proofErr w:type="spellStart"/>
-      <w:proofErr w:type="gramEnd"/>
+        <w:t>)||p(</w:t>
+      </w:r>
       <w:r>
         <w:t>Z</w:t>
       </w:r>
@@ -2365,24 +1971,14 @@
         <w:t>X</w:t>
       </w:r>
       <w:r>
-        <w:t>,c</w:t>
-      </w:r>
-      <w:proofErr w:type="spellEnd"/>
-      <w:r>
-        <w:t>;</w:t>
+        <w:t>,c;</w:t>
       </w:r>
       <m:oMath>
         <m:r>
           <w:rPr>
             <w:rFonts w:ascii="Cambria Math" w:hAnsi="Cambria Math"/>
           </w:rPr>
-          <m:t>θ</m:t>
-        </m:r>
-        <m:r>
-          <w:rPr>
-            <w:rFonts w:ascii="Cambria Math" w:hAnsi="Cambria Math"/>
-          </w:rPr>
-          <m:t>)</m:t>
+          <m:t>θ)</m:t>
         </m:r>
       </m:oMath>
     </w:p>
@@ -2436,22 +2032,10 @@
               <w:rPr>
                 <w:rFonts w:ascii="Cambria Math" w:hAnsi="Cambria Math"/>
               </w:rPr>
-              <m:t>c;</m:t>
-            </m:r>
-            <m:r>
-              <w:rPr>
-                <w:rFonts w:ascii="Cambria Math" w:hAnsi="Cambria Math"/>
-              </w:rPr>
-              <m:t>θ</m:t>
+              <m:t>c;θ</m:t>
             </m:r>
           </m:e>
         </m:d>
-        <m:r>
-          <w:rPr>
-            <w:rFonts w:ascii="Cambria Math" w:hAnsi="Cambria Math"/>
-          </w:rPr>
-          <m:t>=</m:t>
-        </m:r>
         <m:r>
           <m:rPr>
             <m:scr m:val="script"/>
@@ -2459,7 +2043,7 @@
           <w:rPr>
             <w:rFonts w:ascii="Cambria Math" w:hAnsi="Cambria Math"/>
           </w:rPr>
-          <m:t>L</m:t>
+          <m:t>=L</m:t>
         </m:r>
         <m:d>
           <m:dPr>
@@ -2475,19 +2059,7 @@
               <w:rPr>
                 <w:rFonts w:ascii="Cambria Math" w:hAnsi="Cambria Math"/>
               </w:rPr>
-              <m:t>X</m:t>
-            </m:r>
-            <m:r>
-              <w:rPr>
-                <w:rFonts w:ascii="Cambria Math" w:hAnsi="Cambria Math"/>
-              </w:rPr>
-              <m:t>,q,</m:t>
-            </m:r>
-            <m:r>
-              <w:rPr>
-                <w:rFonts w:ascii="Cambria Math" w:hAnsi="Cambria Math"/>
-              </w:rPr>
-              <m:t>θ</m:t>
+              <m:t>X,q,θ</m:t>
             </m:r>
           </m:e>
         </m:d>
@@ -2495,74 +2067,40 @@
           <w:rPr>
             <w:rFonts w:ascii="Cambria Math" w:hAnsi="Cambria Math"/>
           </w:rPr>
-          <m:t>+KL(q(</m:t>
+          <m:t>+KL(q(Z)||p(Z|x,c;θ)</m:t>
         </m:r>
+      </m:oMath>
+    </w:p>
+    <w:p>
+      <w:r>
+        <w:tab/>
+        <w:t xml:space="preserve">  </w:t>
+      </w:r>
+      <w:r>
+        <w:rPr>
+          <w:rFonts w:hint="eastAsia"/>
+        </w:rPr>
+        <w:t>因為</w:t>
+      </w:r>
+      <w:r>
+        <w:rPr>
+          <w:rFonts w:hint="eastAsia"/>
+        </w:rPr>
+        <w:t>KL</w:t>
+      </w:r>
+      <m:oMath>
         <m:r>
           <w:rPr>
             <w:rFonts w:ascii="Cambria Math" w:hAnsi="Cambria Math"/>
           </w:rPr>
-          <m:t>Z</m:t>
-        </m:r>
-        <m:r>
-          <w:rPr>
-            <w:rFonts w:ascii="Cambria Math" w:hAnsi="Cambria Math"/>
-          </w:rPr>
-          <m:t>)||p(</m:t>
-        </m:r>
-        <m:r>
-          <w:rPr>
-            <w:rFonts w:ascii="Cambria Math" w:hAnsi="Cambria Math"/>
-          </w:rPr>
-          <m:t>Z</m:t>
-        </m:r>
-        <m:r>
-          <w:rPr>
-            <w:rFonts w:ascii="Cambria Math" w:hAnsi="Cambria Math"/>
-          </w:rPr>
-          <m:t>|x,c;</m:t>
-        </m:r>
-        <m:r>
-          <w:rPr>
-            <w:rFonts w:ascii="Cambria Math" w:hAnsi="Cambria Math"/>
-          </w:rPr>
-          <m:t>θ</m:t>
-        </m:r>
-        <m:r>
-          <w:rPr>
-            <w:rFonts w:ascii="Cambria Math" w:hAnsi="Cambria Math"/>
-          </w:rPr>
-          <m:t>)</m:t>
+          <m:t>≥</m:t>
         </m:r>
       </m:oMath>
-    </w:p>
-    <w:p>
-      <w:r>
-        <w:tab/>
-        <w:t xml:space="preserve">  </w:t>
-      </w:r>
-      <w:r>
-        <w:rPr>
-          <w:rFonts w:hint="eastAsia"/>
-        </w:rPr>
-        <w:t>而因為</w:t>
-      </w:r>
-      <w:r>
-        <w:rPr>
-          <w:rFonts w:hint="eastAsia"/>
-        </w:rPr>
-        <w:t xml:space="preserve">KL </w:t>
-      </w:r>
-      <w:r>
-        <w:rPr>
-          <w:rFonts w:hint="eastAsia"/>
-        </w:rPr>
-        <w:t>大於等於</w:t>
-      </w:r>
-      <w:r>
-        <w:rPr>
-          <w:rFonts w:hint="eastAsia"/>
-        </w:rPr>
-        <w:t>0</w:t>
+      <w:r>
+        <w:rPr>
+          <w:rFonts w:hint="eastAsia"/>
+        </w:rPr>
+        <w:t xml:space="preserve"> 0</w:t>
       </w:r>
       <w:r>
         <w:rPr>
@@ -2575,12 +2113,6 @@
           <w:rFonts w:hint="eastAsia"/>
         </w:rPr>
         <w:t xml:space="preserve"> </w:t>
-      </w:r>
-      <w:r>
-        <w:rPr>
-          <w:rFonts w:hint="eastAsia"/>
-        </w:rPr>
-        <w:t>要最大化</w:t>
       </w:r>
       <m:oMath>
         <m:r>
@@ -2620,13 +2152,25 @@
         <w:rPr>
           <w:rFonts w:hint="eastAsia"/>
         </w:rPr>
-        <w:t xml:space="preserve"> </w:t>
-      </w:r>
-      <w:r>
-        <w:rPr>
-          <w:rFonts w:hint="eastAsia"/>
-        </w:rPr>
-        <w:t>就是要最大化</w:t>
+        <w:t>是定值，所以最小化</w:t>
+      </w:r>
+      <w:r>
+        <w:rPr>
+          <w:rFonts w:hint="eastAsia"/>
+        </w:rPr>
+        <w:t>KL</w:t>
+      </w:r>
+      <w:r>
+        <w:rPr>
+          <w:rFonts w:hint="eastAsia"/>
+        </w:rPr>
+        <w:t>，</w:t>
+      </w:r>
+      <w:r>
+        <w:rPr>
+          <w:rFonts w:hint="eastAsia"/>
+        </w:rPr>
+        <w:t>就是最大化</w:t>
       </w:r>
       <m:oMath>
         <m:r>
@@ -2636,13 +2180,7 @@
           <w:rPr>
             <w:rFonts w:ascii="Cambria Math" w:hAnsi="Cambria Math"/>
           </w:rPr>
-          <m:t>L</m:t>
-        </m:r>
-        <m:r>
-          <w:rPr>
-            <w:rFonts w:ascii="Cambria Math" w:hAnsi="Cambria Math"/>
-          </w:rPr>
-          <m:t>(</m:t>
+          <m:t>L(</m:t>
         </m:r>
       </m:oMath>
       <w:r>
@@ -2659,13 +2197,7 @@
           <w:rPr>
             <w:rFonts w:ascii="Cambria Math" w:hAnsi="Cambria Math"/>
           </w:rPr>
-          <m:t>θ</m:t>
-        </m:r>
-        <m:r>
-          <w:rPr>
-            <w:rFonts w:ascii="Cambria Math" w:hAnsi="Cambria Math"/>
-          </w:rPr>
-          <m:t>)</m:t>
+          <m:t>θ)</m:t>
         </m:r>
       </m:oMath>
     </w:p>
@@ -2678,6 +2210,9 @@
         <w:t xml:space="preserve">  </w:t>
       </w:r>
       <w:r>
+        <w:rPr>
+          <w:noProof/>
+        </w:rPr>
         <w:drawing>
           <wp:inline distT="0" distB="0" distL="0" distR="0" wp14:anchorId="78050978" wp14:editId="39BC75D0">
             <wp:extent cx="2512508" cy="431597"/>
@@ -2720,6 +2255,9 @@
         <w:ind w:leftChars="1100" w:left="2640"/>
       </w:pPr>
       <w:r>
+        <w:rPr>
+          <w:noProof/>
+        </w:rPr>
         <w:drawing>
           <wp:inline distT="0" distB="0" distL="0" distR="0" wp14:anchorId="0AF3CD0E" wp14:editId="75E38349">
             <wp:extent cx="1606753" cy="383547"/>
@@ -2762,6 +2300,9 @@
         <w:ind w:leftChars="500" w:left="1200"/>
       </w:pPr>
       <w:r>
+        <w:rPr>
+          <w:noProof/>
+        </w:rPr>
         <w:drawing>
           <wp:inline distT="0" distB="0" distL="0" distR="0" wp14:anchorId="5B7E9044" wp14:editId="6CA23E70">
             <wp:extent cx="3415995" cy="245526"/>
@@ -2804,6 +2345,9 @@
         <w:widowControl/>
       </w:pPr>
       <w:r>
+        <w:rPr>
+          <w:noProof/>
+        </w:rPr>
         <w:lastRenderedPageBreak/>
         <w:drawing>
           <wp:inline distT="0" distB="0" distL="0" distR="0" wp14:anchorId="29600118" wp14:editId="6EF2D217">
@@ -2845,9 +2389,6 @@
     <w:p>
       <w:pPr>
         <w:ind w:leftChars="500" w:left="1200"/>
-        <w:rPr>
-          <w:rFonts w:hint="eastAsia"/>
-        </w:rPr>
       </w:pPr>
     </w:p>
     <w:p>
@@ -2947,11 +2488,11 @@
       <w:pPr>
         <w:pStyle w:val="a3"/>
         <w:ind w:leftChars="0" w:left="1080"/>
-        <w:rPr>
-          <w:rFonts w:hint="eastAsia"/>
-        </w:rPr>
-      </w:pPr>
-      <w:r>
+      </w:pPr>
+      <w:r>
+        <w:rPr>
+          <w:noProof/>
+        </w:rPr>
         <w:drawing>
           <wp:inline distT="0" distB="0" distL="0" distR="0" wp14:anchorId="3BD3A218" wp14:editId="286499D0">
             <wp:extent cx="3599806" cy="2114550"/>
@@ -3022,21 +2563,7 @@
         <w:rPr>
           <w:rFonts w:hint="eastAsia"/>
         </w:rPr>
-        <w:t>架構就如上圖。這兩種網路的差別只在於深度不一樣。透過多個</w:t>
-      </w:r>
-      <w:proofErr w:type="gramStart"/>
-      <w:r>
-        <w:rPr>
-          <w:rFonts w:hint="eastAsia"/>
-        </w:rPr>
-        <w:t>捲</w:t>
-      </w:r>
-      <w:proofErr w:type="gramEnd"/>
-      <w:r>
-        <w:rPr>
-          <w:rFonts w:hint="eastAsia"/>
-        </w:rPr>
-        <w:t>積層來堆疊網路，以加深深度。</w:t>
+        <w:t>架構就如上圖。這兩種網路的差別只在於深度不一樣。透過多個捲積層來堆疊網路，以加深深度。</w:t>
       </w:r>
     </w:p>
     <w:p>
@@ -3050,14 +2577,12 @@
         </w:rPr>
         <w:t>而在實作上則是透過推疊多個</w:t>
       </w:r>
-      <w:proofErr w:type="spellStart"/>
       <w:r>
         <w:rPr>
           <w:rFonts w:hint="eastAsia"/>
         </w:rPr>
         <w:t>vgg_layer</w:t>
       </w:r>
-      <w:proofErr w:type="spellEnd"/>
       <w:r>
         <w:rPr>
           <w:rFonts w:hint="eastAsia"/>
@@ -3068,57 +2593,24 @@
     <w:p>
       <w:pPr>
         <w:ind w:left="1080"/>
-        <w:rPr>
-          <w:rFonts w:hint="eastAsia"/>
-        </w:rPr>
-      </w:pPr>
-      <w:r>
-        <w:rPr>
-          <w:rFonts w:hint="eastAsia"/>
-        </w:rPr>
-        <w:t>下圖是程式當中的定義，也就是說當</w:t>
-      </w:r>
-      <w:proofErr w:type="gramStart"/>
-      <w:r>
-        <w:rPr>
-          <w:rFonts w:hint="eastAsia"/>
-        </w:rPr>
-        <w:t>我們疊加了</w:t>
-      </w:r>
-      <w:proofErr w:type="gramEnd"/>
-      <w:r>
-        <w:rPr>
-          <w:rFonts w:hint="eastAsia"/>
-        </w:rPr>
-        <w:t>多個</w:t>
-      </w:r>
-      <w:proofErr w:type="spellStart"/>
+      </w:pPr>
+      <w:r>
+        <w:rPr>
+          <w:rFonts w:hint="eastAsia"/>
+        </w:rPr>
+        <w:t>下圖是程式當中的定義，也就是說當我們疊加了多個</w:t>
+      </w:r>
       <w:r>
         <w:rPr>
           <w:rFonts w:hint="eastAsia"/>
         </w:rPr>
         <w:t>vgg_layer</w:t>
       </w:r>
-      <w:proofErr w:type="spellEnd"/>
-      <w:r>
-        <w:rPr>
-          <w:rFonts w:hint="eastAsia"/>
-        </w:rPr>
-        <w:t>，就是堆疊了多個</w:t>
-      </w:r>
-      <w:proofErr w:type="gramStart"/>
-      <w:r>
-        <w:rPr>
-          <w:rFonts w:hint="eastAsia"/>
-        </w:rPr>
-        <w:t>捲</w:t>
-      </w:r>
-      <w:proofErr w:type="gramEnd"/>
-      <w:r>
-        <w:rPr>
-          <w:rFonts w:hint="eastAsia"/>
-        </w:rPr>
-        <w:t>積層。</w:t>
+      <w:r>
+        <w:rPr>
+          <w:rFonts w:hint="eastAsia"/>
+        </w:rPr>
+        <w:t>，就是堆疊了多個捲積層。</w:t>
       </w:r>
     </w:p>
     <w:p>
@@ -3126,6 +2618,9 @@
         <w:ind w:left="480" w:firstLine="480"/>
       </w:pPr>
       <w:r>
+        <w:rPr>
+          <w:noProof/>
+        </w:rPr>
         <w:drawing>
           <wp:inline distT="0" distB="0" distL="0" distR="0" wp14:anchorId="20821A77" wp14:editId="18097628">
             <wp:extent cx="3257550" cy="1163243"/>
@@ -3167,9 +2662,6 @@
       <w:pPr>
         <w:pStyle w:val="a3"/>
         <w:ind w:leftChars="0" w:left="1080"/>
-        <w:rPr>
-          <w:rFonts w:hint="eastAsia"/>
-        </w:rPr>
       </w:pPr>
       <w:r>
         <w:lastRenderedPageBreak/>
@@ -3209,21 +2701,7 @@
         <w:rPr>
           <w:rFonts w:hint="eastAsia"/>
         </w:rPr>
-        <w:t>上</w:t>
-      </w:r>
-      <w:proofErr w:type="gramStart"/>
-      <w:r>
-        <w:rPr>
-          <w:rFonts w:hint="eastAsia"/>
-        </w:rPr>
-        <w:t>採</w:t>
-      </w:r>
-      <w:proofErr w:type="gramEnd"/>
-      <w:r>
-        <w:rPr>
-          <w:rFonts w:hint="eastAsia"/>
-        </w:rPr>
-        <w:t>樣</w:t>
+        <w:t>上採樣</w:t>
       </w:r>
       <w:r>
         <w:t>逆向復原成</w:t>
@@ -3252,6 +2730,9 @@
       <w:pPr>
         <w:pStyle w:val="a3"/>
         <w:ind w:leftChars="0" w:left="1080"/>
+        <w:rPr>
+          <w:rFonts w:hint="eastAsia"/>
+        </w:rPr>
       </w:pPr>
       <w:r>
         <w:t>由於從</w:t>
@@ -3260,61 +2741,77 @@
         <w:t xml:space="preserve"> VAE </w:t>
       </w:r>
       <w:r>
-        <w:t>參數化分佈的</w:t>
-      </w:r>
-      <w:proofErr w:type="gramStart"/>
-      <w:r>
-        <w:t>採</w:t>
-      </w:r>
-      <w:proofErr w:type="gramEnd"/>
-      <w:r>
-        <w:t>樣過程是不可微的，這樣會造成梯度</w:t>
+        <w:t>參數化分佈的採樣過程是不可微的，這樣會造成梯度更新的問題，因此需要使用</w:t>
+      </w:r>
+      <w:r>
+        <w:t xml:space="preserve"> reparameterization </w:t>
+      </w:r>
+      <w:r>
+        <w:t>的技巧。利用高斯分布</w:t>
       </w:r>
       <w:r>
         <w:t xml:space="preserve"> </w:t>
       </w:r>
       <w:r>
-        <w:t>更新的問題，因此需要使用</w:t>
-      </w:r>
-      <w:r>
-        <w:t xml:space="preserve"> reparameterization </w:t>
-      </w:r>
-      <w:r>
-        <w:t>的技巧。利用高斯分布</w:t>
-      </w:r>
-      <w:r>
-        <w:t xml:space="preserve"> </w:t>
-      </w:r>
-      <w:r>
         <w:t>的特性，我們可以對一個</w:t>
       </w:r>
       <w:r>
         <w:t>Normal distribution</w:t>
       </w:r>
       <w:r>
-        <w:t>進行</w:t>
-      </w:r>
-      <w:proofErr w:type="gramStart"/>
-      <w:r>
-        <w:t>採</w:t>
-      </w:r>
-      <w:proofErr w:type="gramEnd"/>
-      <w:r>
-        <w:t>樣，加上</w:t>
-      </w:r>
-      <w:proofErr w:type="gramStart"/>
-      <w:r>
-        <w:t>原本均值再</w:t>
-      </w:r>
-      <w:proofErr w:type="gramEnd"/>
-      <w:r>
-        <w:t>乘上</w:t>
-      </w:r>
-      <w:r>
-        <w:t xml:space="preserve"> </w:t>
-      </w:r>
-      <w:r>
-        <w:t>標準差，這樣就可以將隨機元素與學習參數分開</w:t>
+        <w:t>進行採樣，加上原本均值再乘上標準差</w:t>
+      </w:r>
+      <w:r>
+        <w:rPr>
+          <w:rFonts w:hint="eastAsia"/>
+        </w:rPr>
+        <w:t>。</w:t>
+      </w:r>
+    </w:p>
+    <w:p>
+      <w:pPr>
+        <w:pStyle w:val="a3"/>
+        <w:ind w:leftChars="250" w:left="600"/>
+        <w:rPr>
+          <w:rFonts w:hint="eastAsia"/>
+        </w:rPr>
+      </w:pPr>
+      <w:r>
+        <w:drawing>
+          <wp:inline distT="0" distB="0" distL="0" distR="0" wp14:anchorId="52F95991" wp14:editId="7F2A93C1">
+            <wp:extent cx="5274310" cy="1226185"/>
+            <wp:effectExtent l="0" t="0" r="2540" b="0"/>
+            <wp:docPr id="8" name="圖片 8" descr="一張含有 文字 的圖片&#10;&#10;自動產生的描述"/>
+            <wp:cNvGraphicFramePr>
+              <a:graphicFrameLocks xmlns:a="http://schemas.openxmlformats.org/drawingml/2006/main" noChangeAspect="1"/>
+            </wp:cNvGraphicFramePr>
+            <a:graphic xmlns:a="http://schemas.openxmlformats.org/drawingml/2006/main">
+              <a:graphicData uri="http://schemas.openxmlformats.org/drawingml/2006/picture">
+                <pic:pic xmlns:pic="http://schemas.openxmlformats.org/drawingml/2006/picture">
+                  <pic:nvPicPr>
+                    <pic:cNvPr id="8" name="圖片 8" descr="一張含有 文字 的圖片&#10;&#10;自動產生的描述"/>
+                    <pic:cNvPicPr/>
+                  </pic:nvPicPr>
+                  <pic:blipFill>
+                    <a:blip r:embed="rId13"/>
+                    <a:stretch>
+                      <a:fillRect/>
+                    </a:stretch>
+                  </pic:blipFill>
+                  <pic:spPr>
+                    <a:xfrm>
+                      <a:off x="0" y="0"/>
+                      <a:ext cx="5274310" cy="1226185"/>
+                    </a:xfrm>
+                    <a:prstGeom prst="rect">
+                      <a:avLst/>
+                    </a:prstGeom>
+                  </pic:spPr>
+                </pic:pic>
+              </a:graphicData>
+            </a:graphic>
+          </wp:inline>
+        </w:drawing>
       </w:r>
     </w:p>
     <w:p>
@@ -3325,9 +2822,6 @@
           <w:numId w:val="8"/>
         </w:numPr>
         <w:ind w:leftChars="0"/>
-        <w:rPr>
-          <w:rFonts w:hint="eastAsia"/>
-        </w:rPr>
       </w:pPr>
       <w:r>
         <w:rPr>
@@ -3337,6 +2831,601 @@
       </w:r>
       <w:r>
         <w:t>ataloader</w:t>
+      </w:r>
+    </w:p>
+    <w:p>
+      <w:pPr>
+        <w:pStyle w:val="a3"/>
+        <w:ind w:leftChars="0" w:left="1080"/>
+      </w:pPr>
+      <w:r>
+        <w:t xml:space="preserve">Dataloader </w:t>
+      </w:r>
+      <w:r>
+        <w:t>主要分為</w:t>
+      </w:r>
+      <w:r>
+        <w:t xml:space="preserve"> get_seq</w:t>
+      </w:r>
+      <w:r>
+        <w:t>和</w:t>
+      </w:r>
+      <w:r>
+        <w:t xml:space="preserve">get_csv </w:t>
+      </w:r>
+      <w:r>
+        <w:t>兩個部分。</w:t>
+      </w:r>
+      <w:r>
+        <w:t xml:space="preserve"> </w:t>
+      </w:r>
+    </w:p>
+    <w:p>
+      <w:pPr>
+        <w:pStyle w:val="a3"/>
+        <w:ind w:leftChars="0" w:left="1080"/>
+      </w:pPr>
+      <w:r>
+        <w:t xml:space="preserve">get_seq </w:t>
+      </w:r>
+      <w:r>
+        <w:t>是要得到訓練的輸入</w:t>
+      </w:r>
+      <w:r>
+        <w:t xml:space="preserve"> image sequence</w:t>
+      </w:r>
+      <w:r>
+        <w:t>，利用</w:t>
+      </w:r>
+      <w:r>
+        <w:t>ordered</w:t>
+      </w:r>
+      <w:r>
+        <w:t>這個參數決定是否要依照順序讀取</w:t>
+      </w:r>
+      <w:r>
+        <w:rPr>
+          <w:rFonts w:hint="eastAsia"/>
+        </w:rPr>
+        <w:t>，有點類似我們使用</w:t>
+      </w:r>
+      <w:r>
+        <w:rPr>
+          <w:rFonts w:hint="eastAsia"/>
+        </w:rPr>
+        <w:t>pytorch</w:t>
+      </w:r>
+      <w:r>
+        <w:rPr>
+          <w:rFonts w:hint="eastAsia"/>
+        </w:rPr>
+        <w:t>的</w:t>
+      </w:r>
+      <w:r>
+        <w:rPr>
+          <w:rFonts w:hint="eastAsia"/>
+        </w:rPr>
+        <w:t>dataloader</w:t>
+      </w:r>
+      <w:r>
+        <w:rPr>
+          <w:rFonts w:hint="eastAsia"/>
+        </w:rPr>
+        <w:t>時設定的一個參數，</w:t>
+      </w:r>
+      <w:r>
+        <w:t>shuffle</w:t>
+      </w:r>
+      <w:r>
+        <w:t>，</w:t>
+      </w:r>
+      <w:r>
+        <w:rPr>
+          <w:rFonts w:hint="eastAsia"/>
+        </w:rPr>
+        <w:t>而在</w:t>
+      </w:r>
+      <w:r>
+        <w:t xml:space="preserve">train </w:t>
+      </w:r>
+      <w:r>
+        <w:t>使設定為</w:t>
+      </w:r>
+      <w:r>
+        <w:t xml:space="preserve"> false</w:t>
+      </w:r>
+      <w:r>
+        <w:rPr>
+          <w:rFonts w:hint="eastAsia"/>
+        </w:rPr>
+        <w:t>，而在</w:t>
+      </w:r>
+      <w:r>
+        <w:rPr>
+          <w:rFonts w:hint="eastAsia"/>
+        </w:rPr>
+        <w:t>test</w:t>
+      </w:r>
+      <w:r>
+        <w:rPr>
+          <w:rFonts w:hint="eastAsia"/>
+        </w:rPr>
+        <w:t>、</w:t>
+      </w:r>
+      <w:r>
+        <w:rPr>
+          <w:rFonts w:hint="eastAsia"/>
+        </w:rPr>
+        <w:t>validate</w:t>
+      </w:r>
+      <w:r>
+        <w:rPr>
+          <w:rFonts w:hint="eastAsia"/>
+        </w:rPr>
+        <w:t>當中設為</w:t>
+      </w:r>
+      <w:r>
+        <w:rPr>
+          <w:rFonts w:hint="eastAsia"/>
+        </w:rPr>
+        <w:t>true</w:t>
+      </w:r>
+      <w:r>
+        <w:t>。將整個</w:t>
+      </w:r>
+      <w:r>
+        <w:t xml:space="preserve"> sequence</w:t>
+      </w:r>
+      <w:r>
+        <w:t>的圖片</w:t>
+      </w:r>
+      <w:r>
+        <w:rPr>
+          <w:rFonts w:hint="eastAsia"/>
+        </w:rPr>
+        <w:t>使用</w:t>
+      </w:r>
+      <w:r>
+        <w:rPr>
+          <w:rFonts w:hint="eastAsia"/>
+        </w:rPr>
+        <w:t>pytorch</w:t>
+      </w:r>
+      <w:r>
+        <w:rPr>
+          <w:rFonts w:hint="eastAsia"/>
+        </w:rPr>
+        <w:t>的</w:t>
+      </w:r>
+      <w:r>
+        <w:rPr>
+          <w:rFonts w:hint="eastAsia"/>
+        </w:rPr>
+        <w:t>stack</w:t>
+      </w:r>
+      <w:r>
+        <w:rPr>
+          <w:rFonts w:hint="eastAsia"/>
+        </w:rPr>
+        <w:t>串在一起之</w:t>
+      </w:r>
+      <w:r>
+        <w:t>後再轉成</w:t>
+      </w:r>
+      <w:r>
+        <w:t xml:space="preserve"> tensor</w:t>
+      </w:r>
+      <w:r>
+        <w:t>，</w:t>
+      </w:r>
+      <w:r>
+        <w:rPr>
+          <w:rFonts w:hint="eastAsia"/>
+        </w:rPr>
+        <w:t>而之後在我們將資料</w:t>
+      </w:r>
+      <w:r>
+        <w:rPr>
+          <w:rFonts w:hint="eastAsia"/>
+        </w:rPr>
+        <w:t>input</w:t>
+      </w:r>
+      <w:r>
+        <w:rPr>
+          <w:rFonts w:hint="eastAsia"/>
+        </w:rPr>
+        <w:t>到模型之前，我們需要</w:t>
+      </w:r>
+      <w:r>
+        <w:t>利用</w:t>
+      </w:r>
+      <w:r>
+        <w:t>permute</w:t>
+      </w:r>
+      <w:r>
+        <w:t>函數將</w:t>
+      </w:r>
+      <w:r>
+        <w:t xml:space="preserve"> tensor </w:t>
+      </w:r>
+      <w:r>
+        <w:t>調整成</w:t>
+      </w:r>
+      <w:r>
+        <w:t>(batch size, channel, width, height)</w:t>
+      </w:r>
+      <w:r>
+        <w:t>的形式。每個資料夾中除了有</w:t>
+      </w:r>
+      <w:r>
+        <w:t>30</w:t>
+      </w:r>
+      <w:r>
+        <w:t>張圖片之外，還有兩個</w:t>
+      </w:r>
+      <w:r>
+        <w:t xml:space="preserve"> csv </w:t>
+      </w:r>
+      <w:r>
+        <w:t>檔，分別記錄目標物的</w:t>
+      </w:r>
+      <w:r>
+        <w:t xml:space="preserve"> actions</w:t>
+      </w:r>
+      <w:r>
+        <w:t>和</w:t>
+      </w:r>
+      <w:r>
+        <w:t>positions</w:t>
+      </w:r>
+      <w:r>
+        <w:t>的資訊</w:t>
+      </w:r>
+      <w:r>
+        <w:rPr>
+          <w:rFonts w:hint="eastAsia"/>
+        </w:rPr>
+        <w:t>，而這兩個資訊會在</w:t>
+      </w:r>
+      <w:r>
+        <w:rPr>
+          <w:rFonts w:hint="eastAsia"/>
+        </w:rPr>
+        <w:t>get_csv</w:t>
+      </w:r>
+      <w:r>
+        <w:rPr>
+          <w:rFonts w:hint="eastAsia"/>
+        </w:rPr>
+        <w:t>當中被我們讀取，並且我們將</w:t>
+      </w:r>
+      <w:r>
+        <w:rPr>
+          <w:rFonts w:hint="eastAsia"/>
+        </w:rPr>
+        <w:t>action</w:t>
+      </w:r>
+      <w:r>
+        <w:rPr>
+          <w:rFonts w:hint="eastAsia"/>
+        </w:rPr>
+        <w:t>與</w:t>
+      </w:r>
+      <w:r>
+        <w:rPr>
+          <w:rFonts w:hint="eastAsia"/>
+        </w:rPr>
+        <w:t>position</w:t>
+      </w:r>
+      <w:r>
+        <w:rPr>
+          <w:rFonts w:hint="eastAsia"/>
+        </w:rPr>
+        <w:t>的資訊全部串接在一起成為一個</w:t>
+      </w:r>
+      <w:r>
+        <w:rPr>
+          <w:rFonts w:hint="eastAsia"/>
+        </w:rPr>
+        <w:t>7</w:t>
+      </w:r>
+      <w:r>
+        <w:rPr>
+          <w:rFonts w:hint="eastAsia"/>
+        </w:rPr>
+        <w:t>維的資料，而為了要將</w:t>
+      </w:r>
+      <w:r>
+        <w:rPr>
+          <w:rFonts w:hint="eastAsia"/>
+        </w:rPr>
+        <w:t>action</w:t>
+      </w:r>
+      <w:r>
+        <w:rPr>
+          <w:rFonts w:hint="eastAsia"/>
+        </w:rPr>
+        <w:t>及</w:t>
+      </w:r>
+      <w:r>
+        <w:rPr>
+          <w:rFonts w:hint="eastAsia"/>
+        </w:rPr>
+        <w:t>posit</w:t>
+      </w:r>
+      <w:r>
+        <w:t>ion</w:t>
+      </w:r>
+      <w:r>
+        <w:rPr>
+          <w:rFonts w:hint="eastAsia"/>
+        </w:rPr>
+        <w:t>也放入</w:t>
+      </w:r>
+      <w:r>
+        <w:rPr>
+          <w:rFonts w:hint="eastAsia"/>
+        </w:rPr>
+        <w:t>lstm</w:t>
+      </w:r>
+      <w:r>
+        <w:rPr>
+          <w:rFonts w:hint="eastAsia"/>
+        </w:rPr>
+        <w:t>當中，所以在</w:t>
+      </w:r>
+      <w:r>
+        <w:rPr>
+          <w:rFonts w:hint="eastAsia"/>
+        </w:rPr>
+        <w:t>lstm</w:t>
+      </w:r>
+      <w:r>
+        <w:rPr>
+          <w:rFonts w:hint="eastAsia"/>
+        </w:rPr>
+        <w:t>的</w:t>
+      </w:r>
+      <w:r>
+        <w:rPr>
+          <w:rFonts w:hint="eastAsia"/>
+        </w:rPr>
+        <w:t>input feature</w:t>
+      </w:r>
+      <w:r>
+        <w:rPr>
+          <w:rFonts w:hint="eastAsia"/>
+        </w:rPr>
+        <w:t>當中，我們需要將</w:t>
+      </w:r>
+      <w:r>
+        <w:t>cond_dim</w:t>
+      </w:r>
+      <w:r>
+        <w:rPr>
+          <w:rFonts w:hint="eastAsia"/>
+        </w:rPr>
+        <w:t>這一項也加入。</w:t>
+      </w:r>
+    </w:p>
+    <w:p>
+      <w:pPr>
+        <w:pStyle w:val="a3"/>
+        <w:numPr>
+          <w:ilvl w:val="0"/>
+          <w:numId w:val="8"/>
+        </w:numPr>
+        <w:ind w:leftChars="0"/>
+      </w:pPr>
+      <w:r>
+        <w:t xml:space="preserve">KL annealing </w:t>
+      </w:r>
+    </w:p>
+    <w:p>
+      <w:pPr>
+        <w:pStyle w:val="a3"/>
+        <w:ind w:leftChars="0" w:left="1080"/>
+        <w:rPr>
+          <w:rFonts w:hint="eastAsia"/>
+        </w:rPr>
+      </w:pPr>
+      <w:r>
+        <w:t>當</w:t>
+      </w:r>
+      <w:r>
+        <w:t xml:space="preserve"> decoder </w:t>
+      </w:r>
+      <w:r>
+        <w:t>足夠強大</w:t>
+      </w:r>
+      <w:r>
+        <w:rPr>
+          <w:rFonts w:hint="eastAsia"/>
+        </w:rPr>
+        <w:t>，讓它可以自行模擬出</w:t>
+      </w:r>
+      <w:r>
+        <w:rPr>
+          <w:rFonts w:hint="eastAsia"/>
+        </w:rPr>
+        <w:t>model</w:t>
+      </w:r>
+      <w:r>
+        <w:rPr>
+          <w:rFonts w:hint="eastAsia"/>
+        </w:rPr>
+        <w:t>的情況下，</w:t>
+      </w:r>
+      <w:r>
+        <w:t>encoder</w:t>
+      </w:r>
+      <w:r>
+        <w:rPr>
+          <w:rFonts w:hint="eastAsia"/>
+        </w:rPr>
+        <w:t>所提供的採樣</w:t>
+      </w:r>
+      <w:r>
+        <w:rPr>
+          <w:rFonts w:hint="eastAsia"/>
+        </w:rPr>
+        <w:t>z</w:t>
+      </w:r>
+      <w:r>
+        <w:rPr>
+          <w:rFonts w:hint="eastAsia"/>
+        </w:rPr>
+        <w:t>就不再重要了</w:t>
+      </w:r>
+      <w:r>
+        <w:t>，也就是說</w:t>
+      </w:r>
+      <w:r>
+        <w:rPr>
+          <w:rFonts w:hint="eastAsia"/>
+        </w:rPr>
+        <w:t>就算</w:t>
+      </w:r>
+      <w:r>
+        <w:rPr>
+          <w:rFonts w:hint="eastAsia"/>
+        </w:rPr>
+        <w:t>decoder</w:t>
+      </w:r>
+      <w:r>
+        <w:t>不依賴</w:t>
+      </w:r>
+      <w:r>
+        <w:t xml:space="preserve"> encoder </w:t>
+      </w:r>
+      <w:r>
+        <w:t>提供的</w:t>
+      </w:r>
+      <w:r>
+        <w:t xml:space="preserve"> z </w:t>
+      </w:r>
+      <w:r>
+        <w:rPr>
+          <w:rFonts w:hint="eastAsia"/>
+        </w:rPr>
+        <w:t>，</w:t>
+      </w:r>
+      <w:r>
+        <w:rPr>
+          <w:rFonts w:hint="eastAsia"/>
+        </w:rPr>
+        <w:t>r</w:t>
+      </w:r>
+      <w:r>
+        <w:t>econstruction error</w:t>
+      </w:r>
+      <w:r>
+        <w:rPr>
+          <w:rFonts w:hint="eastAsia"/>
+        </w:rPr>
+        <w:t>也不會太大</w:t>
+      </w:r>
+      <w:r>
+        <w:t>，這樣就會</w:t>
+      </w:r>
+      <w:r>
+        <w:rPr>
+          <w:rFonts w:hint="eastAsia"/>
+        </w:rPr>
+        <w:t>出現</w:t>
+      </w:r>
+      <w:r>
+        <w:t>KL-vanishing</w:t>
+      </w:r>
+      <w:r>
+        <w:t>的問題。為了解決這個問題</w:t>
+      </w:r>
+      <w:r>
+        <w:rPr>
+          <w:rFonts w:hint="eastAsia"/>
+        </w:rPr>
+        <w:t>，就需要</w:t>
+      </w:r>
+      <w:r>
+        <w:t>KL</w:t>
+      </w:r>
+      <w:r>
+        <w:rPr>
+          <w:rFonts w:hint="eastAsia"/>
+        </w:rPr>
+        <w:t xml:space="preserve"> </w:t>
+      </w:r>
+      <w:r>
+        <w:t xml:space="preserve">annealing </w:t>
+      </w:r>
+      <w:r>
+        <w:t>的技巧，即引入一個權重來控制</w:t>
+      </w:r>
+      <w:r>
+        <w:t xml:space="preserve"> KL </w:t>
+      </w:r>
+      <w:r>
+        <w:t>項，且權重從</w:t>
+      </w:r>
+      <w:r>
+        <w:t xml:space="preserve"> 0 </w:t>
+      </w:r>
+      <w:r>
+        <w:t>開始逐漸增大，</w:t>
+      </w:r>
+      <w:r>
+        <w:rPr>
+          <w:rFonts w:hint="eastAsia"/>
+        </w:rPr>
+        <w:t>如此一來</w:t>
+      </w:r>
+      <w:r>
+        <w:rPr>
+          <w:rFonts w:hint="eastAsia"/>
+        </w:rPr>
+        <w:t>KL</w:t>
+      </w:r>
+      <w:r>
+        <w:rPr>
+          <w:rFonts w:hint="eastAsia"/>
+        </w:rPr>
+        <w:t>項帶來的</w:t>
+      </w:r>
+      <w:r>
+        <w:rPr>
+          <w:rFonts w:hint="eastAsia"/>
+        </w:rPr>
+        <w:t>影響就會比較晚出現，</w:t>
+      </w:r>
+      <w:r>
+        <w:t>讓模型</w:t>
+      </w:r>
+      <w:r>
+        <w:rPr>
+          <w:rFonts w:hint="eastAsia"/>
+        </w:rPr>
+        <w:t>能夠多花一點時間從</w:t>
+      </w:r>
+      <w:r>
+        <w:t>encode</w:t>
+      </w:r>
+      <w:r>
+        <w:rPr>
+          <w:rFonts w:hint="eastAsia"/>
+        </w:rPr>
+        <w:t>r</w:t>
+      </w:r>
+      <w:r>
+        <w:rPr>
+          <w:rFonts w:hint="eastAsia"/>
+        </w:rPr>
+        <w:t>那邊多學習一點時間</w:t>
+      </w:r>
+      <w:r>
+        <w:t>。</w:t>
+      </w:r>
+      <w:r>
+        <w:t xml:space="preserve"> </w:t>
       </w:r>
     </w:p>
     <w:p>
@@ -3366,6 +3455,166 @@
       <w:r>
         <w:t>including main idea, benefits and drawbacks</w:t>
       </w:r>
+      <w:r>
+        <w:rPr>
+          <w:rFonts w:hint="eastAsia"/>
+        </w:rPr>
+        <w:t>)</w:t>
+      </w:r>
+    </w:p>
+    <w:p>
+      <w:pPr>
+        <w:pStyle w:val="a3"/>
+        <w:ind w:leftChars="0" w:left="720"/>
+      </w:pPr>
+      <w:r>
+        <w:t xml:space="preserve">Teacher forcing </w:t>
+      </w:r>
+      <w:r>
+        <w:rPr>
+          <w:rFonts w:hint="eastAsia"/>
+        </w:rPr>
+        <w:t>是一種訓練上常見的技巧，也就是</w:t>
+      </w:r>
+      <w:r>
+        <w:rPr>
+          <w:rFonts w:hint="eastAsia"/>
+        </w:rPr>
+        <w:t>將</w:t>
+      </w:r>
+      <w:r>
+        <w:rPr>
+          <w:rFonts w:hint="eastAsia"/>
+        </w:rPr>
+        <w:t>input</w:t>
+      </w:r>
+      <w:r>
+        <w:rPr>
+          <w:rFonts w:hint="eastAsia"/>
+        </w:rPr>
+        <w:t>到</w:t>
+      </w:r>
+      <w:r>
+        <w:rPr>
+          <w:rFonts w:hint="eastAsia"/>
+        </w:rPr>
+        <w:t>LSTM</w:t>
+      </w:r>
+      <w:r>
+        <w:rPr>
+          <w:rFonts w:hint="eastAsia"/>
+        </w:rPr>
+        <w:t>層的</w:t>
+      </w:r>
+      <w:r>
+        <w:rPr>
+          <w:rFonts w:hint="eastAsia"/>
+        </w:rPr>
+        <w:lastRenderedPageBreak/>
+        <w:t>資料，從我們自行預測出的</w:t>
+      </w:r>
+      <w:r>
+        <w:rPr>
+          <w:rFonts w:hint="eastAsia"/>
+        </w:rPr>
+        <w:t>frame</w:t>
+      </w:r>
+      <w:r>
+        <w:rPr>
+          <w:rFonts w:hint="eastAsia"/>
+        </w:rPr>
+        <w:t>改為使用</w:t>
+      </w:r>
+      <w:r>
+        <w:t>ground truth</w:t>
+      </w:r>
+      <w:r>
+        <w:rPr>
+          <w:rFonts w:hint="eastAsia"/>
+        </w:rPr>
+        <w:t>。這麼一來的好處就是在模型剛開始被訓練的時候，因為我們使用</w:t>
+      </w:r>
+      <w:r>
+        <w:rPr>
+          <w:rFonts w:hint="eastAsia"/>
+        </w:rPr>
+        <w:t>ground truth</w:t>
+      </w:r>
+      <w:r>
+        <w:rPr>
+          <w:rFonts w:hint="eastAsia"/>
+        </w:rPr>
+        <w:t>來進行訓練，所以模型進步的會比較快，同時也可以避免當我們訓練過程中一次預測出現問題的時候，造成後續的所有預測都是依照著那一次錯誤的預測。</w:t>
+      </w:r>
+    </w:p>
+    <w:p>
+      <w:pPr>
+        <w:pStyle w:val="a3"/>
+        <w:ind w:leftChars="0" w:left="720"/>
+        <w:rPr>
+          <w:rFonts w:hint="eastAsia"/>
+        </w:rPr>
+      </w:pPr>
+      <w:r>
+        <w:rPr>
+          <w:rFonts w:hint="eastAsia"/>
+        </w:rPr>
+        <w:t>而這個方法雖然優點很多，但它還是有缺點存在的，</w:t>
+      </w:r>
+      <w:r>
+        <w:rPr>
+          <w:rFonts w:hint="eastAsia"/>
+        </w:rPr>
+        <w:t>因為在訓練當中使用</w:t>
+      </w:r>
+      <w:r>
+        <w:rPr>
+          <w:rFonts w:hint="eastAsia"/>
+        </w:rPr>
+        <w:t xml:space="preserve">ground truth </w:t>
+      </w:r>
+      <w:r>
+        <w:rPr>
+          <w:rFonts w:hint="eastAsia"/>
+        </w:rPr>
+        <w:t>來進行訓練，所以如果在</w:t>
+      </w:r>
+      <w:r>
+        <w:t>testing data</w:t>
+      </w:r>
+      <w:r>
+        <w:rPr>
+          <w:rFonts w:hint="eastAsia"/>
+        </w:rPr>
+        <w:t>當中與</w:t>
+      </w:r>
+      <w:r>
+        <w:rPr>
+          <w:rFonts w:hint="eastAsia"/>
+        </w:rPr>
+        <w:t>t</w:t>
+      </w:r>
+      <w:r>
+        <w:t>raining data</w:t>
+      </w:r>
+      <w:r>
+        <w:rPr>
+          <w:rFonts w:hint="eastAsia"/>
+        </w:rPr>
+        <w:t>有較大的差異存在，那我們的模型就有可能因為過度依賴</w:t>
+      </w:r>
+      <w:r>
+        <w:rPr>
+          <w:rFonts w:hint="eastAsia"/>
+        </w:rPr>
+        <w:t>ground truth</w:t>
+      </w:r>
+      <w:r>
+        <w:rPr>
+          <w:rFonts w:hint="eastAsia"/>
+        </w:rPr>
+        <w:t>而沒辦法有較好的表現。</w:t>
+      </w:r>
     </w:p>
     <w:p>
       <w:pPr>
@@ -3413,21 +3662,7 @@
         <w:rPr>
           <w:rFonts w:hint="eastAsia"/>
         </w:rPr>
-        <w:t>表格中</w:t>
-      </w:r>
-      <w:proofErr w:type="gramStart"/>
-      <w:r>
-        <w:rPr>
-          <w:rFonts w:hint="eastAsia"/>
-        </w:rPr>
-        <w:t>與截圖</w:t>
-      </w:r>
-      <w:proofErr w:type="gramEnd"/>
-      <w:r>
-        <w:rPr>
-          <w:rFonts w:hint="eastAsia"/>
-        </w:rPr>
-        <w:t>數據有些微不同，因為是不同次實驗當中擷取的</w:t>
+        <w:t>表格中與截圖數據有些微不同，因為是不同次實驗當中擷取的</w:t>
       </w:r>
     </w:p>
     <w:tbl>
@@ -3438,9 +3673,9 @@
         <w:tblLook w:val="04A0" w:firstRow="1" w:lastRow="0" w:firstColumn="1" w:lastColumn="0" w:noHBand="0" w:noVBand="1"/>
       </w:tblPr>
       <w:tblGrid>
+        <w:gridCol w:w="1923"/>
         <w:gridCol w:w="2420"/>
-        <w:gridCol w:w="1838"/>
-        <w:gridCol w:w="3265"/>
+        <w:gridCol w:w="3233"/>
       </w:tblGrid>
       <w:tr>
         <w:tc>
@@ -3466,39 +3701,19 @@
               <w:jc w:val="center"/>
             </w:pPr>
             <w:r>
-              <w:t>With p</w:t>
-            </w:r>
-            <w:r>
               <w:rPr>
                 <w:rFonts w:hint="eastAsia"/>
               </w:rPr>
-              <w:t>r</w:t>
+              <w:t>K</w:t>
             </w:r>
             <w:r>
-              <w:t>e-train</w:t>
+              <w:t>L_Anneal_monotonic</w:t>
             </w:r>
           </w:p>
         </w:tc>
         <w:tc>
           <w:tcPr>
             <w:tcW w:w="3265" w:type="dxa"/>
-          </w:tcPr>
-          <w:p>
-            <w:pPr>
-              <w:pStyle w:val="a3"/>
-              <w:ind w:leftChars="0" w:left="0"/>
-              <w:jc w:val="center"/>
-            </w:pPr>
-            <w:r>
-              <w:t>Without pre-train</w:t>
-            </w:r>
-          </w:p>
-        </w:tc>
-      </w:tr>
-      <w:tr>
-        <w:tc>
-          <w:tcPr>
-            <w:tcW w:w="1969" w:type="dxa"/>
           </w:tcPr>
           <w:p>
             <w:pPr>
@@ -3524,6 +3739,20 @@
             <w:r>
               <w:t>yclical</w:t>
             </w:r>
+          </w:p>
+        </w:tc>
+      </w:tr>
+      <w:tr>
+        <w:tc>
+          <w:tcPr>
+            <w:tcW w:w="1969" w:type="dxa"/>
+          </w:tcPr>
+          <w:p>
+            <w:pPr>
+              <w:pStyle w:val="a3"/>
+              <w:ind w:leftChars="0" w:left="0"/>
+              <w:jc w:val="center"/>
+            </w:pPr>
           </w:p>
         </w:tc>
         <w:tc>
@@ -3574,15 +3803,6 @@
               <w:ind w:leftChars="0" w:left="0"/>
               <w:jc w:val="center"/>
             </w:pPr>
-            <w:r>
-              <w:rPr>
-                <w:rFonts w:hint="eastAsia"/>
-              </w:rPr>
-              <w:t>K</w:t>
-            </w:r>
-            <w:r>
-              <w:t>L_Anneal_monotonic</w:t>
-            </w:r>
           </w:p>
         </w:tc>
         <w:tc>
@@ -3707,16 +3927,13 @@
               <w:jc w:val="center"/>
             </w:pPr>
             <w:r>
-              <w:t>With p</w:t>
-            </w:r>
-            <w:r>
               <w:rPr>
                 <w:rFonts w:hint="eastAsia"/>
               </w:rPr>
-              <w:t>r</w:t>
+              <w:t>K</w:t>
             </w:r>
             <w:r>
-              <w:t>e-train</w:t>
+              <w:t>L_Anneal_monotonic</w:t>
             </w:r>
           </w:p>
         </w:tc>
@@ -3731,7 +3948,22 @@
               <w:jc w:val="center"/>
             </w:pPr>
             <w:r>
-              <w:t>Without pre-train</w:t>
+              <w:rPr>
+                <w:rFonts w:hint="eastAsia"/>
+              </w:rPr>
+              <w:t>KL_</w:t>
+            </w:r>
+            <w:r>
+              <w:t>Anneal_</w:t>
+            </w:r>
+            <w:r>
+              <w:rPr>
+                <w:rFonts w:hint="eastAsia"/>
+              </w:rPr>
+              <w:t>c</w:t>
+            </w:r>
+            <w:r>
+              <w:t>yclical</w:t>
             </w:r>
           </w:p>
         </w:tc>
@@ -4281,6 +4513,95 @@
     </w:lvl>
   </w:abstractNum>
   <w:abstractNum w:abstractNumId="4" w15:restartNumberingAfterBreak="0">
+    <w:nsid w:val="36923E1B"/>
+    <w:multiLevelType w:val="hybridMultilevel"/>
+    <w:tmpl w:val="2BD4B312"/>
+    <w:lvl w:ilvl="0" w:tplc="9300CC5A">
+      <w:start w:val="1"/>
+      <w:numFmt w:val="decimal"/>
+      <w:lvlText w:val="%1."/>
+      <w:lvlJc w:val="left"/>
+      <w:pPr>
+        <w:ind w:left="1320" w:hanging="360"/>
+      </w:pPr>
+      <w:rPr>
+        <w:rFonts w:hint="default"/>
+      </w:rPr>
+    </w:lvl>
+    <w:lvl w:ilvl="1" w:tplc="04090019" w:tentative="1">
+      <w:start w:val="1"/>
+      <w:numFmt w:val="ideographTraditional"/>
+      <w:lvlText w:val="%2、"/>
+      <w:lvlJc w:val="left"/>
+      <w:pPr>
+        <w:ind w:left="1920" w:hanging="480"/>
+      </w:pPr>
+    </w:lvl>
+    <w:lvl w:ilvl="2" w:tplc="0409001B" w:tentative="1">
+      <w:start w:val="1"/>
+      <w:numFmt w:val="lowerRoman"/>
+      <w:lvlText w:val="%3."/>
+      <w:lvlJc w:val="right"/>
+      <w:pPr>
+        <w:ind w:left="2400" w:hanging="480"/>
+      </w:pPr>
+    </w:lvl>
+    <w:lvl w:ilvl="3" w:tplc="0409000F" w:tentative="1">
+      <w:start w:val="1"/>
+      <w:numFmt w:val="decimal"/>
+      <w:lvlText w:val="%4."/>
+      <w:lvlJc w:val="left"/>
+      <w:pPr>
+        <w:ind w:left="2880" w:hanging="480"/>
+      </w:pPr>
+    </w:lvl>
+    <w:lvl w:ilvl="4" w:tplc="04090019" w:tentative="1">
+      <w:start w:val="1"/>
+      <w:numFmt w:val="ideographTraditional"/>
+      <w:lvlText w:val="%5、"/>
+      <w:lvlJc w:val="left"/>
+      <w:pPr>
+        <w:ind w:left="3360" w:hanging="480"/>
+      </w:pPr>
+    </w:lvl>
+    <w:lvl w:ilvl="5" w:tplc="0409001B" w:tentative="1">
+      <w:start w:val="1"/>
+      <w:numFmt w:val="lowerRoman"/>
+      <w:lvlText w:val="%6."/>
+      <w:lvlJc w:val="right"/>
+      <w:pPr>
+        <w:ind w:left="3840" w:hanging="480"/>
+      </w:pPr>
+    </w:lvl>
+    <w:lvl w:ilvl="6" w:tplc="0409000F" w:tentative="1">
+      <w:start w:val="1"/>
+      <w:numFmt w:val="decimal"/>
+      <w:lvlText w:val="%7."/>
+      <w:lvlJc w:val="left"/>
+      <w:pPr>
+        <w:ind w:left="4320" w:hanging="480"/>
+      </w:pPr>
+    </w:lvl>
+    <w:lvl w:ilvl="7" w:tplc="04090019" w:tentative="1">
+      <w:start w:val="1"/>
+      <w:numFmt w:val="ideographTraditional"/>
+      <w:lvlText w:val="%8、"/>
+      <w:lvlJc w:val="left"/>
+      <w:pPr>
+        <w:ind w:left="4800" w:hanging="480"/>
+      </w:pPr>
+    </w:lvl>
+    <w:lvl w:ilvl="8" w:tplc="0409001B" w:tentative="1">
+      <w:start w:val="1"/>
+      <w:numFmt w:val="lowerRoman"/>
+      <w:lvlText w:val="%9."/>
+      <w:lvlJc w:val="right"/>
+      <w:pPr>
+        <w:ind w:left="5280" w:hanging="480"/>
+      </w:pPr>
+    </w:lvl>
+  </w:abstractNum>
+  <w:abstractNum w:abstractNumId="5" w15:restartNumberingAfterBreak="0">
     <w:nsid w:val="64816292"/>
     <w:multiLevelType w:val="hybridMultilevel"/>
     <w:tmpl w:val="77628A56"/>
@@ -4369,7 +4690,7 @@
       </w:pPr>
     </w:lvl>
   </w:abstractNum>
-  <w:abstractNum w:abstractNumId="5" w15:restartNumberingAfterBreak="0">
+  <w:abstractNum w:abstractNumId="6" w15:restartNumberingAfterBreak="0">
     <w:nsid w:val="69121F5F"/>
     <w:multiLevelType w:val="hybridMultilevel"/>
     <w:tmpl w:val="56CAECE4"/>
@@ -4455,7 +4776,7 @@
       </w:pPr>
     </w:lvl>
   </w:abstractNum>
-  <w:abstractNum w:abstractNumId="6" w15:restartNumberingAfterBreak="0">
+  <w:abstractNum w:abstractNumId="7" w15:restartNumberingAfterBreak="0">
     <w:nsid w:val="786759DE"/>
     <w:multiLevelType w:val="hybridMultilevel"/>
     <w:tmpl w:val="EB780D18"/>
@@ -4568,7 +4889,7 @@
       </w:rPr>
     </w:lvl>
   </w:abstractNum>
-  <w:abstractNum w:abstractNumId="7" w15:restartNumberingAfterBreak="0">
+  <w:abstractNum w:abstractNumId="8" w15:restartNumberingAfterBreak="0">
     <w:nsid w:val="787E5694"/>
     <w:multiLevelType w:val="hybridMultilevel"/>
     <w:tmpl w:val="5566A8A2"/>
@@ -4658,25 +4979,28 @@
     <w:abstractNumId w:val="1"/>
   </w:num>
   <w:num w:numId="2" w16cid:durableId="1315917758">
-    <w:abstractNumId w:val="4"/>
+    <w:abstractNumId w:val="5"/>
   </w:num>
   <w:num w:numId="3" w16cid:durableId="365760282">
     <w:abstractNumId w:val="0"/>
   </w:num>
   <w:num w:numId="4" w16cid:durableId="622885739">
-    <w:abstractNumId w:val="6"/>
+    <w:abstractNumId w:val="7"/>
   </w:num>
   <w:num w:numId="5" w16cid:durableId="1103845863">
     <w:abstractNumId w:val="2"/>
   </w:num>
   <w:num w:numId="6" w16cid:durableId="2007128299">
-    <w:abstractNumId w:val="5"/>
+    <w:abstractNumId w:val="6"/>
   </w:num>
   <w:num w:numId="7" w16cid:durableId="1052266971">
-    <w:abstractNumId w:val="7"/>
+    <w:abstractNumId w:val="8"/>
   </w:num>
   <w:num w:numId="8" w16cid:durableId="694813666">
     <w:abstractNumId w:val="3"/>
+  </w:num>
+  <w:num w:numId="9" w16cid:durableId="1991979112">
+    <w:abstractNumId w:val="4"/>
   </w:num>
 </w:numbering>
 </file>

</xml_diff>